<commit_message>
Added singleton design for the system, super basic encryption for business emails, and factory tests
</commit_message>
<xml_diff>
--- a/Summer-2-2021/665/Assignments/3/assignment3-1.docx
+++ b/Summer-2-2021/665/Assignments/3/assignment3-1.docx
@@ -74,7 +74,15 @@
         <w:t xml:space="preserve"> </w:t>
       </w:r>
       <w:r>
-        <w:t>in subclasses that represent these types (ie Newbie.java or Business.java). New customer types can easily be added in this way.</w:t>
+        <w:t>in subclasses that represent these types (</w:t>
+      </w:r>
+      <w:proofErr w:type="spellStart"/>
+      <w:r>
+        <w:t>ie</w:t>
+      </w:r>
+      <w:proofErr w:type="spellEnd"/>
+      <w:r>
+        <w:t xml:space="preserve"> Newbie.java or Business.java). New customer types can easily be added in this way.</w:t>
       </w:r>
     </w:p>
     <w:p>
@@ -182,13 +190,43 @@
         <w:t xml:space="preserve"> </w:t>
       </w:r>
       <w:r>
-        <w:t>it will sendEmail(), learn the context of the message by entering the factory and calling getEmail() on all of the subclasses</w:t>
+        <w:t xml:space="preserve">it will </w:t>
+      </w:r>
+      <w:proofErr w:type="spellStart"/>
+      <w:r>
+        <w:t>sendEmail</w:t>
+      </w:r>
+      <w:proofErr w:type="spellEnd"/>
+      <w:r>
+        <w:t xml:space="preserve">(), learn the context of the message by entering the factory and calling </w:t>
+      </w:r>
+      <w:proofErr w:type="spellStart"/>
+      <w:r>
+        <w:t>getEmail</w:t>
+      </w:r>
+      <w:proofErr w:type="spellEnd"/>
+      <w:r>
+        <w:t>() on all of the subclasses</w:t>
       </w:r>
       <w:r>
         <w:t xml:space="preserve"> </w:t>
       </w:r>
       <w:r>
-        <w:t>in the factory, and populate the contents of an Email object. This will all be run by the EmailGenerationSystem.</w:t>
+        <w:t xml:space="preserve">in the factory, and populate the contents of an Email object. This will all be run by the </w:t>
+      </w:r>
+      <w:proofErr w:type="spellStart"/>
+      <w:r>
+        <w:t>EmailGenerationSystem</w:t>
+      </w:r>
+      <w:proofErr w:type="spellEnd"/>
+      <w:r>
+        <w:t>.</w:t>
+      </w:r>
+      <w:r>
+        <w:t xml:space="preserve"> </w:t>
+      </w:r>
+      <w:r>
+        <w:t>Additionally, for the system, I used a singleton so that there can only be one instance to limit confusion and duplication.</w:t>
       </w:r>
     </w:p>
     <w:p>
@@ -222,7 +260,29 @@
         <w:t xml:space="preserve"> </w:t>
       </w:r>
       <w:r>
-        <w:t>customers, each of various types. The EmaiLGenerationSystem runs the setup, creates a company, who sends messages based on their client types.</w:t>
+        <w:t xml:space="preserve">customers, each of various types. The </w:t>
+      </w:r>
+      <w:proofErr w:type="spellStart"/>
+      <w:r>
+        <w:t>EmaiLGenerationSystem</w:t>
+      </w:r>
+      <w:proofErr w:type="spellEnd"/>
+      <w:r>
+        <w:t xml:space="preserve"> runs the setup, creates a company, who sends messages based on their client types.</w:t>
+      </w:r>
+      <w:r>
+        <w:t xml:space="preserve"> </w:t>
+      </w:r>
+      <w:r>
+        <w:t>I added a rudimentary (</w:t>
+      </w:r>
+      <w:proofErr w:type="spellStart"/>
+      <w:r>
+        <w:t>boolean</w:t>
+      </w:r>
+      <w:proofErr w:type="spellEnd"/>
+      <w:r>
+        <w:t xml:space="preserve"> based, no cryptography) encryption option for business emails.</w:t>
       </w:r>
     </w:p>
     <w:p>

</xml_diff>